<commit_message>
006- Respostas Dados Atualizados
</commit_message>
<xml_diff>
--- a/Atividades/006/006 - Respostas.docx
+++ b/Atividades/006/006 - Respostas.docx
@@ -311,8 +311,6 @@
             <w:r>
               <w:t>Fabioalmeida.0498@gmail.com</w:t>
             </w:r>
-            <w:bookmarkStart w:id="0" w:name="_GoBack"/>
-            <w:bookmarkEnd w:id="0"/>
           </w:p>
         </w:tc>
       </w:tr>
@@ -520,9 +518,19 @@
             <w:vAlign w:val="center"/>
           </w:tcPr>
           <w:p>
-            <w:r>
-              <w:t>Edmundo Vieira Prado Neto</w:t>
-            </w:r>
+            <w:proofErr w:type="spellStart"/>
+            <w:r>
+              <w:t>Adroaldo</w:t>
+            </w:r>
+            <w:proofErr w:type="spellEnd"/>
+            <w:r>
+              <w:t xml:space="preserve"> </w:t>
+            </w:r>
+            <w:proofErr w:type="spellStart"/>
+            <w:r>
+              <w:t>Talácio</w:t>
+            </w:r>
+            <w:proofErr w:type="spellEnd"/>
           </w:p>
         </w:tc>
       </w:tr>
@@ -545,8 +553,10 @@
           </w:tcPr>
           <w:p>
             <w:r>
-              <w:t>(14) 99777-0829</w:t>
-            </w:r>
+              <w:t>(14) 99621-2501</w:t>
+            </w:r>
+            <w:bookmarkStart w:id="0" w:name="_GoBack"/>
+            <w:bookmarkEnd w:id="0"/>
           </w:p>
         </w:tc>
       </w:tr>

</xml_diff>